<commit_message>
Prep for Marco demo.
</commit_message>
<xml_diff>
--- a/10503639 Final Project Viva Plan.docx
+++ b/10503639 Final Project Viva Plan.docx
@@ -7,6 +7,573 @@
         <w:pStyle w:val="Heading1"/>
       </w:pPr>
       <w:r>
+        <w:t>Viva</w:t>
+      </w:r>
+    </w:p>
+    <w:p>
+      <w:pPr>
+        <w:pStyle w:val="ListParagraph"/>
+        <w:numPr>
+          <w:ilvl w:val="0"/>
+          <w:numId w:val="3"/>
+        </w:numPr>
+      </w:pPr>
+      <w:r>
+        <w:t>Introduce project:</w:t>
+      </w:r>
+    </w:p>
+    <w:p>
+      <w:pPr>
+        <w:pStyle w:val="ListParagraph"/>
+        <w:numPr>
+          <w:ilvl w:val="1"/>
+          <w:numId w:val="3"/>
+        </w:numPr>
+      </w:pPr>
+      <w:r>
+        <w:t>What?</w:t>
+      </w:r>
+    </w:p>
+    <w:p>
+      <w:pPr>
+        <w:pStyle w:val="ListParagraph"/>
+        <w:numPr>
+          <w:ilvl w:val="2"/>
+          <w:numId w:val="3"/>
+        </w:numPr>
+      </w:pPr>
+      <w:r>
+        <w:t>Cryptocurrencies.</w:t>
+      </w:r>
+    </w:p>
+    <w:p>
+      <w:pPr>
+        <w:pStyle w:val="ListParagraph"/>
+        <w:numPr>
+          <w:ilvl w:val="3"/>
+          <w:numId w:val="3"/>
+        </w:numPr>
+      </w:pPr>
+      <w:r>
+        <w:t>Good.</w:t>
+      </w:r>
+    </w:p>
+    <w:p>
+      <w:pPr>
+        <w:pStyle w:val="ListParagraph"/>
+        <w:numPr>
+          <w:ilvl w:val="3"/>
+          <w:numId w:val="3"/>
+        </w:numPr>
+      </w:pPr>
+      <w:r>
+        <w:t>Bad.</w:t>
+      </w:r>
+    </w:p>
+    <w:p>
+      <w:pPr>
+        <w:pStyle w:val="ListParagraph"/>
+        <w:numPr>
+          <w:ilvl w:val="3"/>
+          <w:numId w:val="3"/>
+        </w:numPr>
+      </w:pPr>
+      <w:r>
+        <w:t>Irrelevancy.</w:t>
+      </w:r>
+    </w:p>
+    <w:p>
+      <w:pPr>
+        <w:pStyle w:val="ListParagraph"/>
+        <w:numPr>
+          <w:ilvl w:val="1"/>
+          <w:numId w:val="3"/>
+        </w:numPr>
+      </w:pPr>
+      <w:r>
+        <w:t>Why?</w:t>
+      </w:r>
+    </w:p>
+    <w:p>
+      <w:pPr>
+        <w:pStyle w:val="ListParagraph"/>
+        <w:numPr>
+          <w:ilvl w:val="2"/>
+          <w:numId w:val="3"/>
+        </w:numPr>
+      </w:pPr>
+      <w:r>
+        <w:t>Human imperfection:</w:t>
+      </w:r>
+    </w:p>
+    <w:p>
+      <w:pPr>
+        <w:pStyle w:val="ListParagraph"/>
+        <w:numPr>
+          <w:ilvl w:val="3"/>
+          <w:numId w:val="3"/>
+        </w:numPr>
+      </w:pPr>
+      <w:r>
+        <w:t>Emotions and biases.</w:t>
+      </w:r>
+    </w:p>
+    <w:p>
+      <w:pPr>
+        <w:pStyle w:val="ListParagraph"/>
+        <w:numPr>
+          <w:ilvl w:val="3"/>
+          <w:numId w:val="3"/>
+        </w:numPr>
+      </w:pPr>
+      <w:r>
+        <w:t>Fatigue and need to eat.</w:t>
+      </w:r>
+    </w:p>
+    <w:p>
+      <w:pPr>
+        <w:pStyle w:val="ListParagraph"/>
+        <w:numPr>
+          <w:ilvl w:val="3"/>
+          <w:numId w:val="3"/>
+        </w:numPr>
+      </w:pPr>
+      <w:r>
+        <w:t>Error.</w:t>
+      </w:r>
+    </w:p>
+    <w:p>
+      <w:pPr>
+        <w:pStyle w:val="ListParagraph"/>
+        <w:numPr>
+          <w:ilvl w:val="1"/>
+          <w:numId w:val="3"/>
+        </w:numPr>
+      </w:pPr>
+      <w:r>
+        <w:t>How?</w:t>
+      </w:r>
+    </w:p>
+    <w:p>
+      <w:pPr>
+        <w:pStyle w:val="ListParagraph"/>
+        <w:numPr>
+          <w:ilvl w:val="2"/>
+          <w:numId w:val="3"/>
+        </w:numPr>
+      </w:pPr>
+      <w:r>
+        <w:t>Market value constantly changing.</w:t>
+      </w:r>
+    </w:p>
+    <w:p>
+      <w:pPr>
+        <w:pStyle w:val="ListParagraph"/>
+        <w:numPr>
+          <w:ilvl w:val="2"/>
+          <w:numId w:val="3"/>
+        </w:numPr>
+      </w:pPr>
+      <w:r>
+        <w:t>Automate trading</w:t>
+      </w:r>
+      <w:r>
+        <w:t>.</w:t>
+      </w:r>
+    </w:p>
+    <w:p>
+      <w:pPr>
+        <w:pStyle w:val="ListParagraph"/>
+        <w:numPr>
+          <w:ilvl w:val="3"/>
+          <w:numId w:val="3"/>
+        </w:numPr>
+      </w:pPr>
+      <w:r>
+        <w:t>Buy when cheap.</w:t>
+      </w:r>
+    </w:p>
+    <w:p>
+      <w:pPr>
+        <w:pStyle w:val="ListParagraph"/>
+        <w:numPr>
+          <w:ilvl w:val="3"/>
+          <w:numId w:val="3"/>
+        </w:numPr>
+      </w:pPr>
+      <w:r>
+        <w:t>Sell when more expensive.</w:t>
+      </w:r>
+    </w:p>
+    <w:p>
+      <w:pPr>
+        <w:pStyle w:val="ListParagraph"/>
+        <w:numPr>
+          <w:ilvl w:val="0"/>
+          <w:numId w:val="3"/>
+        </w:numPr>
+      </w:pPr>
+      <w:r>
+        <w:t>W</w:t>
+      </w:r>
+      <w:r>
+        <w:t>ith databas</w:t>
+      </w:r>
+      <w:r>
+        <w:t>e:</w:t>
+      </w:r>
+    </w:p>
+    <w:p>
+      <w:pPr>
+        <w:pStyle w:val="ListParagraph"/>
+        <w:numPr>
+          <w:ilvl w:val="1"/>
+          <w:numId w:val="3"/>
+        </w:numPr>
+      </w:pPr>
+      <w:r>
+        <w:t>Oracle database.</w:t>
+      </w:r>
+    </w:p>
+    <w:p>
+      <w:pPr>
+        <w:pStyle w:val="ListParagraph"/>
+        <w:numPr>
+          <w:ilvl w:val="1"/>
+          <w:numId w:val="3"/>
+        </w:numPr>
+      </w:pPr>
+      <w:r>
+        <w:t xml:space="preserve">Entity Framework </w:t>
+      </w:r>
+      <w:r>
+        <w:t xml:space="preserve">Restful </w:t>
+      </w:r>
+      <w:r>
+        <w:t xml:space="preserve">API </w:t>
+      </w:r>
+      <w:r>
+        <w:t>&amp;</w:t>
+      </w:r>
+      <w:r>
+        <w:t xml:space="preserve"> modifications.</w:t>
+      </w:r>
+      <w:r>
+        <w:t xml:space="preserve"> </w:t>
+      </w:r>
+    </w:p>
+    <w:p>
+      <w:pPr>
+        <w:pStyle w:val="ListParagraph"/>
+        <w:numPr>
+          <w:ilvl w:val="1"/>
+          <w:numId w:val="3"/>
+        </w:numPr>
+      </w:pPr>
+      <w:r>
+        <w:t>Data collection</w:t>
+      </w:r>
+      <w:r>
+        <w:t>:</w:t>
+      </w:r>
+    </w:p>
+    <w:p>
+      <w:pPr>
+        <w:pStyle w:val="ListParagraph"/>
+        <w:numPr>
+          <w:ilvl w:val="2"/>
+          <w:numId w:val="3"/>
+        </w:numPr>
+      </w:pPr>
+      <w:r>
+        <w:t>API get requests:</w:t>
+      </w:r>
+    </w:p>
+    <w:p>
+      <w:pPr>
+        <w:pStyle w:val="ListParagraph"/>
+        <w:numPr>
+          <w:ilvl w:val="3"/>
+          <w:numId w:val="3"/>
+        </w:numPr>
+      </w:pPr>
+      <w:r>
+        <w:t>Limitations.</w:t>
+      </w:r>
+    </w:p>
+    <w:p>
+      <w:pPr>
+        <w:pStyle w:val="ListParagraph"/>
+        <w:numPr>
+          <w:ilvl w:val="2"/>
+          <w:numId w:val="3"/>
+        </w:numPr>
+      </w:pPr>
+      <w:r>
+        <w:t>ScheduledExecutorService</w:t>
+      </w:r>
+      <w:r>
+        <w:t>.</w:t>
+      </w:r>
+    </w:p>
+    <w:p>
+      <w:pPr>
+        <w:pStyle w:val="ListParagraph"/>
+        <w:numPr>
+          <w:ilvl w:val="3"/>
+          <w:numId w:val="3"/>
+        </w:numPr>
+      </w:pPr>
+      <w:r>
+        <w:t>Current</w:t>
+      </w:r>
+      <w:r>
+        <w:t>.</w:t>
+      </w:r>
+    </w:p>
+    <w:p>
+      <w:pPr>
+        <w:pStyle w:val="ListParagraph"/>
+        <w:numPr>
+          <w:ilvl w:val="3"/>
+          <w:numId w:val="3"/>
+        </w:numPr>
+      </w:pPr>
+      <w:r>
+        <w:t>Historic</w:t>
+      </w:r>
+      <w:r>
+        <w:t>.</w:t>
+      </w:r>
+    </w:p>
+    <w:p>
+      <w:pPr>
+        <w:pStyle w:val="ListParagraph"/>
+        <w:numPr>
+          <w:ilvl w:val="4"/>
+          <w:numId w:val="3"/>
+        </w:numPr>
+      </w:pPr>
+      <w:r>
+        <w:t>Gaps</w:t>
+      </w:r>
+      <w:r>
+        <w:t>.</w:t>
+      </w:r>
+    </w:p>
+    <w:p>
+      <w:pPr>
+        <w:pStyle w:val="ListParagraph"/>
+        <w:numPr>
+          <w:ilvl w:val="4"/>
+          <w:numId w:val="3"/>
+        </w:numPr>
+      </w:pPr>
+      <w:r>
+        <w:t>Priority to current collection</w:t>
+      </w:r>
+      <w:r>
+        <w:t>.</w:t>
+      </w:r>
+    </w:p>
+    <w:p>
+      <w:pPr>
+        <w:pStyle w:val="ListParagraph"/>
+        <w:numPr>
+          <w:ilvl w:val="1"/>
+          <w:numId w:val="3"/>
+        </w:numPr>
+      </w:pPr>
+      <w:r>
+        <w:t>Collection complete:</w:t>
+      </w:r>
+    </w:p>
+    <w:p>
+      <w:pPr>
+        <w:pStyle w:val="ListParagraph"/>
+        <w:numPr>
+          <w:ilvl w:val="2"/>
+          <w:numId w:val="3"/>
+        </w:numPr>
+      </w:pPr>
+      <w:r>
+        <w:t>Merging.</w:t>
+      </w:r>
+    </w:p>
+    <w:p>
+      <w:pPr>
+        <w:pStyle w:val="ListParagraph"/>
+        <w:numPr>
+          <w:ilvl w:val="2"/>
+          <w:numId w:val="3"/>
+        </w:numPr>
+      </w:pPr>
+      <w:r>
+        <w:t>Growth calculation.</w:t>
+      </w:r>
+    </w:p>
+    <w:p>
+      <w:pPr>
+        <w:pStyle w:val="ListParagraph"/>
+        <w:numPr>
+          <w:ilvl w:val="2"/>
+          <w:numId w:val="3"/>
+        </w:numPr>
+      </w:pPr>
+      <w:r>
+        <w:t>Price prediction.</w:t>
+      </w:r>
+    </w:p>
+    <w:p>
+      <w:pPr>
+        <w:pStyle w:val="ListParagraph"/>
+        <w:numPr>
+          <w:ilvl w:val="3"/>
+          <w:numId w:val="3"/>
+        </w:numPr>
+      </w:pPr>
+      <w:r>
+        <w:t>Algorithms.</w:t>
+      </w:r>
+    </w:p>
+    <w:p>
+      <w:pPr>
+        <w:pStyle w:val="ListParagraph"/>
+        <w:numPr>
+          <w:ilvl w:val="3"/>
+          <w:numId w:val="3"/>
+        </w:numPr>
+      </w:pPr>
+      <w:r>
+        <w:t>No outstanding algorithm.</w:t>
+      </w:r>
+    </w:p>
+    <w:p>
+      <w:pPr>
+        <w:pStyle w:val="ListParagraph"/>
+        <w:numPr>
+          <w:ilvl w:val="2"/>
+          <w:numId w:val="3"/>
+        </w:numPr>
+      </w:pPr>
+      <w:r>
+        <w:t>Benchmarking.</w:t>
+      </w:r>
+    </w:p>
+    <w:p>
+      <w:pPr>
+        <w:pStyle w:val="ListParagraph"/>
+        <w:numPr>
+          <w:ilvl w:val="3"/>
+          <w:numId w:val="3"/>
+        </w:numPr>
+      </w:pPr>
+      <w:r>
+        <w:t>Error.</w:t>
+      </w:r>
+    </w:p>
+    <w:p>
+      <w:pPr>
+        <w:pStyle w:val="ListParagraph"/>
+        <w:numPr>
+          <w:ilvl w:val="3"/>
+          <w:numId w:val="3"/>
+        </w:numPr>
+      </w:pPr>
+      <w:r>
+        <w:t>Profit from $100.</w:t>
+      </w:r>
+    </w:p>
+    <w:p>
+      <w:pPr>
+        <w:pStyle w:val="ListParagraph"/>
+        <w:numPr>
+          <w:ilvl w:val="2"/>
+          <w:numId w:val="3"/>
+        </w:numPr>
+      </w:pPr>
+      <w:r>
+        <w:t>User trading.</w:t>
+      </w:r>
+    </w:p>
+    <w:p>
+      <w:pPr>
+        <w:pStyle w:val="ListParagraph"/>
+        <w:numPr>
+          <w:ilvl w:val="0"/>
+          <w:numId w:val="3"/>
+        </w:numPr>
+      </w:pPr>
+      <w:r>
+        <w:t>W</w:t>
+      </w:r>
+      <w:r>
+        <w:t>ithout database</w:t>
+      </w:r>
+      <w:r>
+        <w:t>:</w:t>
+      </w:r>
+    </w:p>
+    <w:p>
+      <w:pPr>
+        <w:pStyle w:val="ListParagraph"/>
+        <w:numPr>
+          <w:ilvl w:val="1"/>
+          <w:numId w:val="3"/>
+        </w:numPr>
+      </w:pPr>
+      <w:r>
+        <w:t>Same, longer start up.</w:t>
+      </w:r>
+    </w:p>
+    <w:p>
+      <w:pPr>
+        <w:pStyle w:val="ListParagraph"/>
+        <w:numPr>
+          <w:ilvl w:val="1"/>
+          <w:numId w:val="3"/>
+        </w:numPr>
+      </w:pPr>
+      <w:r>
+        <w:t>Application robustness.</w:t>
+      </w:r>
+    </w:p>
+    <w:p>
+      <w:pPr>
+        <w:pStyle w:val="ListParagraph"/>
+        <w:numPr>
+          <w:ilvl w:val="0"/>
+          <w:numId w:val="3"/>
+        </w:numPr>
+      </w:pPr>
+      <w:r>
+        <w:t>JUnit</w:t>
+      </w:r>
+    </w:p>
+    <w:p>
+      <w:pPr>
+        <w:pStyle w:val="ListParagraph"/>
+        <w:numPr>
+          <w:ilvl w:val="0"/>
+          <w:numId w:val="3"/>
+        </w:numPr>
+      </w:pPr>
+      <w:proofErr w:type="spellStart"/>
+      <w:r>
+        <w:t>JavaDoc</w:t>
+      </w:r>
+      <w:bookmarkStart w:id="0" w:name="_GoBack"/>
+      <w:bookmarkEnd w:id="0"/>
+      <w:proofErr w:type="spellEnd"/>
+    </w:p>
+    <w:p/>
+    <w:p/>
+    <w:p>
+      <w:pPr>
+        <w:pStyle w:val="Heading1"/>
+      </w:pPr>
+      <w:r>
+        <w:lastRenderedPageBreak/>
         <w:t>Preparation</w:t>
       </w:r>
     </w:p>
@@ -19,7 +586,7 @@
         </w:numPr>
       </w:pPr>
       <w:r>
-        <w:t>PAT test laptops.</w:t>
+        <w:t>Purge database [if necessary].</w:t>
       </w:r>
     </w:p>
     <w:p>
@@ -31,7 +598,7 @@
         </w:numPr>
       </w:pPr>
       <w:r>
-        <w:t>Purge database [if necessary].</w:t>
+        <w:t>Ensure database holds minimum data quantity.</w:t>
       </w:r>
     </w:p>
     <w:p>
@@ -43,560 +610,10 @@
         </w:numPr>
       </w:pPr>
       <w:r>
-        <w:t>Ensure database holds minimum data quantity.</w:t>
-      </w:r>
-    </w:p>
-    <w:p>
-      <w:pPr>
-        <w:pStyle w:val="ListParagraph"/>
-        <w:numPr>
-          <w:ilvl w:val="0"/>
-          <w:numId w:val="2"/>
-        </w:numPr>
-      </w:pPr>
-      <w:r>
         <w:t>Pull and test latest version on laptop</w:t>
       </w:r>
     </w:p>
-    <w:p>
-      <w:pPr>
-        <w:pStyle w:val="Heading1"/>
-      </w:pPr>
-      <w:r>
-        <w:t>Viva</w:t>
-      </w:r>
-    </w:p>
-    <w:p>
-      <w:pPr>
-        <w:pStyle w:val="ListParagraph"/>
-        <w:numPr>
-          <w:ilvl w:val="0"/>
-          <w:numId w:val="3"/>
-        </w:numPr>
-      </w:pPr>
-      <w:r>
-        <w:t>Introduce project:</w:t>
-      </w:r>
-    </w:p>
-    <w:p>
-      <w:pPr>
-        <w:pStyle w:val="ListParagraph"/>
-        <w:numPr>
-          <w:ilvl w:val="1"/>
-          <w:numId w:val="3"/>
-        </w:numPr>
-      </w:pPr>
-      <w:r>
-        <w:t>What?</w:t>
-      </w:r>
-    </w:p>
-    <w:p>
-      <w:pPr>
-        <w:pStyle w:val="ListParagraph"/>
-        <w:numPr>
-          <w:ilvl w:val="2"/>
-          <w:numId w:val="3"/>
-        </w:numPr>
-      </w:pPr>
-      <w:r>
-        <w:t>Cryptocurrencies.</w:t>
-      </w:r>
-    </w:p>
-    <w:p>
-      <w:pPr>
-        <w:pStyle w:val="ListParagraph"/>
-        <w:numPr>
-          <w:ilvl w:val="3"/>
-          <w:numId w:val="3"/>
-        </w:numPr>
-      </w:pPr>
-      <w:r>
-        <w:t>Good.</w:t>
-      </w:r>
-    </w:p>
-    <w:p>
-      <w:pPr>
-        <w:pStyle w:val="ListParagraph"/>
-        <w:numPr>
-          <w:ilvl w:val="3"/>
-          <w:numId w:val="3"/>
-        </w:numPr>
-      </w:pPr>
-      <w:r>
-        <w:t>Bad.</w:t>
-      </w:r>
-    </w:p>
-    <w:p>
-      <w:pPr>
-        <w:pStyle w:val="ListParagraph"/>
-        <w:numPr>
-          <w:ilvl w:val="3"/>
-          <w:numId w:val="3"/>
-        </w:numPr>
-      </w:pPr>
-      <w:r>
-        <w:t>Irrelevancy.</w:t>
-      </w:r>
-    </w:p>
-    <w:p>
-      <w:pPr>
-        <w:pStyle w:val="ListParagraph"/>
-        <w:numPr>
-          <w:ilvl w:val="1"/>
-          <w:numId w:val="3"/>
-        </w:numPr>
-      </w:pPr>
-      <w:r>
-        <w:t>Why?</w:t>
-      </w:r>
-    </w:p>
-    <w:p>
-      <w:pPr>
-        <w:pStyle w:val="ListParagraph"/>
-        <w:numPr>
-          <w:ilvl w:val="2"/>
-          <w:numId w:val="3"/>
-        </w:numPr>
-      </w:pPr>
-      <w:r>
-        <w:t>Human imperfection:</w:t>
-      </w:r>
-    </w:p>
-    <w:p>
-      <w:pPr>
-        <w:pStyle w:val="ListParagraph"/>
-        <w:numPr>
-          <w:ilvl w:val="3"/>
-          <w:numId w:val="3"/>
-        </w:numPr>
-      </w:pPr>
-      <w:r>
-        <w:t>Emotions and biases.</w:t>
-      </w:r>
-    </w:p>
-    <w:p>
-      <w:pPr>
-        <w:pStyle w:val="ListParagraph"/>
-        <w:numPr>
-          <w:ilvl w:val="3"/>
-          <w:numId w:val="3"/>
-        </w:numPr>
-      </w:pPr>
-      <w:r>
-        <w:t>Fatigue and need to eat.</w:t>
-      </w:r>
-    </w:p>
-    <w:p>
-      <w:pPr>
-        <w:pStyle w:val="ListParagraph"/>
-        <w:numPr>
-          <w:ilvl w:val="3"/>
-          <w:numId w:val="3"/>
-        </w:numPr>
-      </w:pPr>
-      <w:r>
-        <w:t>Error.</w:t>
-      </w:r>
-    </w:p>
-    <w:p>
-      <w:pPr>
-        <w:pStyle w:val="ListParagraph"/>
-        <w:numPr>
-          <w:ilvl w:val="1"/>
-          <w:numId w:val="3"/>
-        </w:numPr>
-      </w:pPr>
-      <w:r>
-        <w:t>How?</w:t>
-      </w:r>
-    </w:p>
-    <w:p>
-      <w:pPr>
-        <w:pStyle w:val="ListParagraph"/>
-        <w:numPr>
-          <w:ilvl w:val="2"/>
-          <w:numId w:val="3"/>
-        </w:numPr>
-      </w:pPr>
-      <w:r>
-        <w:t>Market value constantly changing.</w:t>
-      </w:r>
-    </w:p>
-    <w:p>
-      <w:pPr>
-        <w:pStyle w:val="ListParagraph"/>
-        <w:numPr>
-          <w:ilvl w:val="2"/>
-          <w:numId w:val="3"/>
-        </w:numPr>
-      </w:pPr>
-      <w:r>
-        <w:t>Automate trading</w:t>
-      </w:r>
-      <w:r>
-        <w:t>.</w:t>
-      </w:r>
-    </w:p>
-    <w:p>
-      <w:pPr>
-        <w:pStyle w:val="ListParagraph"/>
-        <w:numPr>
-          <w:ilvl w:val="3"/>
-          <w:numId w:val="3"/>
-        </w:numPr>
-      </w:pPr>
-      <w:r>
-        <w:t>Buy when cheap.</w:t>
-      </w:r>
-    </w:p>
-    <w:p>
-      <w:pPr>
-        <w:pStyle w:val="ListParagraph"/>
-        <w:numPr>
-          <w:ilvl w:val="3"/>
-          <w:numId w:val="3"/>
-        </w:numPr>
-      </w:pPr>
-      <w:r>
-        <w:t>Sell when more expensive.</w:t>
-      </w:r>
-    </w:p>
-    <w:p>
-      <w:pPr>
-        <w:pStyle w:val="ListParagraph"/>
-        <w:numPr>
-          <w:ilvl w:val="0"/>
-          <w:numId w:val="3"/>
-        </w:numPr>
-      </w:pPr>
-      <w:r>
-        <w:t>W</w:t>
-      </w:r>
-      <w:r>
-        <w:t>ith databas</w:t>
-      </w:r>
-      <w:r>
-        <w:t>e:</w:t>
-      </w:r>
-    </w:p>
-    <w:p>
-      <w:pPr>
-        <w:pStyle w:val="ListParagraph"/>
-        <w:numPr>
-          <w:ilvl w:val="1"/>
-          <w:numId w:val="3"/>
-        </w:numPr>
-      </w:pPr>
-      <w:r>
-        <w:t>Oracle database.</w:t>
-      </w:r>
-    </w:p>
-    <w:p>
-      <w:pPr>
-        <w:pStyle w:val="ListParagraph"/>
-        <w:numPr>
-          <w:ilvl w:val="1"/>
-          <w:numId w:val="3"/>
-        </w:numPr>
-      </w:pPr>
-      <w:r>
-        <w:t xml:space="preserve">Entity Framework </w:t>
-      </w:r>
-      <w:r>
-        <w:t xml:space="preserve">Restful </w:t>
-      </w:r>
-      <w:r>
-        <w:t xml:space="preserve">API </w:t>
-      </w:r>
-      <w:r>
-        <w:t>&amp;</w:t>
-      </w:r>
-      <w:bookmarkStart w:id="0" w:name="_GoBack"/>
-      <w:bookmarkEnd w:id="0"/>
-      <w:r>
-        <w:t xml:space="preserve"> modifications.</w:t>
-      </w:r>
-      <w:r>
-        <w:t xml:space="preserve"> </w:t>
-      </w:r>
-    </w:p>
-    <w:p>
-      <w:pPr>
-        <w:pStyle w:val="ListParagraph"/>
-        <w:numPr>
-          <w:ilvl w:val="1"/>
-          <w:numId w:val="3"/>
-        </w:numPr>
-      </w:pPr>
-      <w:r>
-        <w:t>Data collection</w:t>
-      </w:r>
-      <w:r>
-        <w:t>:</w:t>
-      </w:r>
-    </w:p>
-    <w:p>
-      <w:pPr>
-        <w:pStyle w:val="ListParagraph"/>
-        <w:numPr>
-          <w:ilvl w:val="2"/>
-          <w:numId w:val="3"/>
-        </w:numPr>
-      </w:pPr>
-      <w:r>
-        <w:t>API get requests:</w:t>
-      </w:r>
-    </w:p>
-    <w:p>
-      <w:pPr>
-        <w:pStyle w:val="ListParagraph"/>
-        <w:numPr>
-          <w:ilvl w:val="3"/>
-          <w:numId w:val="3"/>
-        </w:numPr>
-      </w:pPr>
-      <w:r>
-        <w:t>Limitations.</w:t>
-      </w:r>
-    </w:p>
-    <w:p>
-      <w:pPr>
-        <w:pStyle w:val="ListParagraph"/>
-        <w:numPr>
-          <w:ilvl w:val="2"/>
-          <w:numId w:val="3"/>
-        </w:numPr>
-      </w:pPr>
-      <w:r>
-        <w:t>ScheduledExecutorService</w:t>
-      </w:r>
-      <w:r>
-        <w:t>.</w:t>
-      </w:r>
-    </w:p>
-    <w:p>
-      <w:pPr>
-        <w:pStyle w:val="ListParagraph"/>
-        <w:numPr>
-          <w:ilvl w:val="3"/>
-          <w:numId w:val="3"/>
-        </w:numPr>
-      </w:pPr>
-      <w:r>
-        <w:t>Current</w:t>
-      </w:r>
-      <w:r>
-        <w:t>.</w:t>
-      </w:r>
-    </w:p>
-    <w:p>
-      <w:pPr>
-        <w:pStyle w:val="ListParagraph"/>
-        <w:numPr>
-          <w:ilvl w:val="3"/>
-          <w:numId w:val="3"/>
-        </w:numPr>
-      </w:pPr>
-      <w:r>
-        <w:t>Historic</w:t>
-      </w:r>
-      <w:r>
-        <w:t>.</w:t>
-      </w:r>
-    </w:p>
-    <w:p>
-      <w:pPr>
-        <w:pStyle w:val="ListParagraph"/>
-        <w:numPr>
-          <w:ilvl w:val="4"/>
-          <w:numId w:val="3"/>
-        </w:numPr>
-      </w:pPr>
-      <w:r>
-        <w:t>Gaps</w:t>
-      </w:r>
-      <w:r>
-        <w:t>.</w:t>
-      </w:r>
-    </w:p>
-    <w:p>
-      <w:pPr>
-        <w:pStyle w:val="ListParagraph"/>
-        <w:numPr>
-          <w:ilvl w:val="4"/>
-          <w:numId w:val="3"/>
-        </w:numPr>
-      </w:pPr>
-      <w:r>
-        <w:t>Priority to current collection</w:t>
-      </w:r>
-      <w:r>
-        <w:t>.</w:t>
-      </w:r>
-    </w:p>
-    <w:p>
-      <w:pPr>
-        <w:pStyle w:val="ListParagraph"/>
-        <w:numPr>
-          <w:ilvl w:val="1"/>
-          <w:numId w:val="3"/>
-        </w:numPr>
-      </w:pPr>
-      <w:r>
-        <w:t>Collection complete:</w:t>
-      </w:r>
-    </w:p>
-    <w:p>
-      <w:pPr>
-        <w:pStyle w:val="ListParagraph"/>
-        <w:numPr>
-          <w:ilvl w:val="2"/>
-          <w:numId w:val="3"/>
-        </w:numPr>
-      </w:pPr>
-      <w:r>
-        <w:t>Merging.</w:t>
-      </w:r>
-    </w:p>
-    <w:p>
-      <w:pPr>
-        <w:pStyle w:val="ListParagraph"/>
-        <w:numPr>
-          <w:ilvl w:val="2"/>
-          <w:numId w:val="3"/>
-        </w:numPr>
-      </w:pPr>
-      <w:r>
-        <w:t>Growth calculation.</w:t>
-      </w:r>
-    </w:p>
-    <w:p>
-      <w:pPr>
-        <w:pStyle w:val="ListParagraph"/>
-        <w:numPr>
-          <w:ilvl w:val="2"/>
-          <w:numId w:val="3"/>
-        </w:numPr>
-      </w:pPr>
-      <w:r>
-        <w:t>Price prediction.</w:t>
-      </w:r>
-    </w:p>
-    <w:p>
-      <w:pPr>
-        <w:pStyle w:val="ListParagraph"/>
-        <w:numPr>
-          <w:ilvl w:val="3"/>
-          <w:numId w:val="3"/>
-        </w:numPr>
-      </w:pPr>
-      <w:r>
-        <w:t>Algorithms.</w:t>
-      </w:r>
-    </w:p>
-    <w:p>
-      <w:pPr>
-        <w:pStyle w:val="ListParagraph"/>
-        <w:numPr>
-          <w:ilvl w:val="3"/>
-          <w:numId w:val="3"/>
-        </w:numPr>
-      </w:pPr>
-      <w:r>
-        <w:t>No outstanding algorithm.</w:t>
-      </w:r>
-    </w:p>
-    <w:p>
-      <w:pPr>
-        <w:pStyle w:val="ListParagraph"/>
-        <w:numPr>
-          <w:ilvl w:val="2"/>
-          <w:numId w:val="3"/>
-        </w:numPr>
-      </w:pPr>
-      <w:r>
-        <w:t>Benchmarking.</w:t>
-      </w:r>
-    </w:p>
-    <w:p>
-      <w:pPr>
-        <w:pStyle w:val="ListParagraph"/>
-        <w:numPr>
-          <w:ilvl w:val="3"/>
-          <w:numId w:val="3"/>
-        </w:numPr>
-      </w:pPr>
-      <w:r>
-        <w:t>Error.</w:t>
-      </w:r>
-    </w:p>
-    <w:p>
-      <w:pPr>
-        <w:pStyle w:val="ListParagraph"/>
-        <w:numPr>
-          <w:ilvl w:val="3"/>
-          <w:numId w:val="3"/>
-        </w:numPr>
-      </w:pPr>
-      <w:r>
-        <w:t>Profit from $100.</w:t>
-      </w:r>
-    </w:p>
-    <w:p>
-      <w:pPr>
-        <w:pStyle w:val="ListParagraph"/>
-        <w:numPr>
-          <w:ilvl w:val="2"/>
-          <w:numId w:val="3"/>
-        </w:numPr>
-      </w:pPr>
-      <w:r>
-        <w:t>User trading.</w:t>
-      </w:r>
-    </w:p>
-    <w:p>
-      <w:pPr>
-        <w:pStyle w:val="ListParagraph"/>
-        <w:numPr>
-          <w:ilvl w:val="0"/>
-          <w:numId w:val="3"/>
-        </w:numPr>
-      </w:pPr>
-      <w:r>
-        <w:t>W</w:t>
-      </w:r>
-      <w:r>
-        <w:t>ithout database</w:t>
-      </w:r>
-      <w:r>
-        <w:t>:</w:t>
-      </w:r>
-    </w:p>
-    <w:p>
-      <w:pPr>
-        <w:pStyle w:val="ListParagraph"/>
-        <w:numPr>
-          <w:ilvl w:val="1"/>
-          <w:numId w:val="3"/>
-        </w:numPr>
-      </w:pPr>
-      <w:r>
-        <w:t>Same, longer start up.</w:t>
-      </w:r>
-    </w:p>
-    <w:p>
-      <w:pPr>
-        <w:pStyle w:val="ListParagraph"/>
-        <w:numPr>
-          <w:ilvl w:val="1"/>
-          <w:numId w:val="3"/>
-        </w:numPr>
-      </w:pPr>
-      <w:r>
-        <w:lastRenderedPageBreak/>
-        <w:t>Application robustness.</w:t>
-      </w:r>
-    </w:p>
+    <w:p/>
     <w:sectPr>
       <w:pgSz w:w="11906" w:h="16838"/>
       <w:pgMar w:top="1440" w:right="1440" w:bottom="1440" w:left="1440" w:header="708" w:footer="708" w:gutter="0"/>

</xml_diff>

<commit_message>
Finished report? Read through again.
</commit_message>
<xml_diff>
--- a/10503639 Final Project Viva Plan.docx
+++ b/10503639 Final Project Viva Plan.docx
@@ -562,55 +562,374 @@
       <w:r>
         <w:t>JavaDoc</w:t>
       </w:r>
+      <w:proofErr w:type="spellEnd"/>
+    </w:p>
+    <w:p/>
+    <w:p/>
+    <w:p>
+      <w:pPr>
+        <w:pStyle w:val="Heading1"/>
+      </w:pPr>
+      <w:r>
+        <w:lastRenderedPageBreak/>
+        <w:t>Preparation</w:t>
+      </w:r>
+    </w:p>
+    <w:p>
+      <w:pPr>
+        <w:pStyle w:val="ListParagraph"/>
+        <w:numPr>
+          <w:ilvl w:val="0"/>
+          <w:numId w:val="2"/>
+        </w:numPr>
+      </w:pPr>
+      <w:r>
+        <w:t>Purge database [if necessary].</w:t>
+      </w:r>
+    </w:p>
+    <w:p>
+      <w:pPr>
+        <w:pStyle w:val="ListParagraph"/>
+        <w:numPr>
+          <w:ilvl w:val="0"/>
+          <w:numId w:val="2"/>
+        </w:numPr>
+      </w:pPr>
+      <w:r>
+        <w:t>Ensure database holds minimum data quantity.</w:t>
+      </w:r>
+    </w:p>
+    <w:p>
+      <w:pPr>
+        <w:pStyle w:val="ListParagraph"/>
+        <w:numPr>
+          <w:ilvl w:val="0"/>
+          <w:numId w:val="2"/>
+        </w:numPr>
+      </w:pPr>
+      <w:r>
+        <w:t>Pull and test latest version on laptop</w:t>
+      </w:r>
+    </w:p>
+    <w:p>
       <w:bookmarkStart w:id="0" w:name="_GoBack"/>
       <w:bookmarkEnd w:id="0"/>
+    </w:p>
+    <w:p/>
+    <w:p>
+      <w:pPr>
+        <w:pStyle w:val="Heading1"/>
+      </w:pPr>
+      <w:r>
+        <w:t>References</w:t>
+      </w:r>
+    </w:p>
+    <w:p>
+      <w:pPr>
+        <w:pStyle w:val="Heading3"/>
+        <w:rPr>
+          <w:rStyle w:val="selectable"/>
+        </w:rPr>
+      </w:pPr>
+      <w:r>
+        <w:rPr>
+          <w:rStyle w:val="selectable"/>
+        </w:rPr>
+        <w:t>Cryptocurrency</w:t>
+      </w:r>
+      <w:r>
+        <w:rPr>
+          <w:rStyle w:val="selectable"/>
+        </w:rPr>
+        <w:t>/Blockchain</w:t>
+      </w:r>
+      <w:r>
+        <w:rPr>
+          <w:rStyle w:val="selectable"/>
+        </w:rPr>
+        <w:t xml:space="preserve"> Reading</w:t>
+      </w:r>
+    </w:p>
+    <w:p>
+      <w:proofErr w:type="spellStart"/>
+      <w:r>
+        <w:t>Buterin</w:t>
+      </w:r>
       <w:proofErr w:type="spellEnd"/>
-    </w:p>
-    <w:p/>
-    <w:p/>
-    <w:p>
-      <w:pPr>
-        <w:pStyle w:val="Heading1"/>
-      </w:pPr>
-      <w:r>
-        <w:lastRenderedPageBreak/>
-        <w:t>Preparation</w:t>
-      </w:r>
-    </w:p>
-    <w:p>
-      <w:pPr>
-        <w:pStyle w:val="ListParagraph"/>
-        <w:numPr>
-          <w:ilvl w:val="0"/>
-          <w:numId w:val="2"/>
-        </w:numPr>
-      </w:pPr>
-      <w:r>
-        <w:t>Purge database [if necessary].</w:t>
-      </w:r>
-    </w:p>
-    <w:p>
-      <w:pPr>
-        <w:pStyle w:val="ListParagraph"/>
-        <w:numPr>
-          <w:ilvl w:val="0"/>
-          <w:numId w:val="2"/>
-        </w:numPr>
-      </w:pPr>
-      <w:r>
-        <w:t>Ensure database holds minimum data quantity.</w:t>
-      </w:r>
-    </w:p>
-    <w:p>
-      <w:pPr>
-        <w:pStyle w:val="ListParagraph"/>
-        <w:numPr>
-          <w:ilvl w:val="0"/>
-          <w:numId w:val="2"/>
-        </w:numPr>
-      </w:pPr>
-      <w:r>
-        <w:t>Pull and test latest version on laptop</w:t>
+      <w:r>
+        <w:t>, V. (2013). A Next-Generation Smart Contract and Decentralized Application Platform. [online] GitHub. Available at: https://github.com/ethereum/wiki/wiki/White-Paper [Accessed 17 May 2018].</w:t>
+      </w:r>
+    </w:p>
+    <w:p>
+      <w:r>
+        <w:t>Lee, C. (2011). Litecoin - Open source P2P digital currency. [online] Litecoin.org. Available at: https://litecoin.org/#about [Accessed 17 May 2018].</w:t>
+      </w:r>
+    </w:p>
+    <w:p>
+      <w:pPr>
+        <w:rPr>
+          <w:b/>
+        </w:rPr>
+      </w:pPr>
+      <w:r>
+        <w:rPr>
+          <w:b/>
+        </w:rPr>
+        <w:t>Nakamoto, S. (2008). “Bitcoin: A peer-to-peer electronic cash system”. [online] Bitcoin.org. Available at: https://bitcoin.org/bitcoin.pdf [Accessed 19 Apr. 2018].</w:t>
+      </w:r>
+    </w:p>
+    <w:p>
+      <w:r>
+        <w:rPr>
+          <w:rStyle w:val="selectable"/>
+        </w:rPr>
+        <w:t xml:space="preserve">Swan, M. (2015). </w:t>
+      </w:r>
+      <w:r>
+        <w:rPr>
+          <w:rStyle w:val="selectable"/>
+          <w:i/>
+          <w:iCs/>
+        </w:rPr>
+        <w:t>Blockchain</w:t>
+      </w:r>
+      <w:r>
+        <w:rPr>
+          <w:rStyle w:val="selectable"/>
+        </w:rPr>
+        <w:t>. 1st ed. Sebastopol, CA: O'Reilly.</w:t>
+      </w:r>
+    </w:p>
+    <w:p>
+      <w:pPr>
+        <w:pStyle w:val="Heading3"/>
+        <w:rPr>
+          <w:rStyle w:val="selectable"/>
+        </w:rPr>
+      </w:pPr>
+      <w:r>
+        <w:rPr>
+          <w:rStyle w:val="selectable"/>
+        </w:rPr>
+        <w:t>GOFAI Strategy</w:t>
+      </w:r>
+    </w:p>
+    <w:p>
+      <w:proofErr w:type="spellStart"/>
+      <w:r>
+        <w:rPr>
+          <w:rStyle w:val="selectable"/>
+        </w:rPr>
+        <w:t>Koolen</w:t>
+      </w:r>
+      <w:proofErr w:type="spellEnd"/>
+      <w:r>
+        <w:rPr>
+          <w:rStyle w:val="selectable"/>
+        </w:rPr>
+        <w:t xml:space="preserve">, W. and </w:t>
+      </w:r>
+      <w:proofErr w:type="spellStart"/>
+      <w:r>
+        <w:rPr>
+          <w:rStyle w:val="selectable"/>
+        </w:rPr>
+        <w:t>Vovk</w:t>
+      </w:r>
+      <w:proofErr w:type="spellEnd"/>
+      <w:r>
+        <w:rPr>
+          <w:rStyle w:val="selectable"/>
+        </w:rPr>
+        <w:t xml:space="preserve">, V. (2014). Buy low, sell high. </w:t>
+      </w:r>
+      <w:r>
+        <w:rPr>
+          <w:rStyle w:val="selectable"/>
+          <w:i/>
+          <w:iCs/>
+        </w:rPr>
+        <w:t>Theoretical Computer Science</w:t>
+      </w:r>
+      <w:r>
+        <w:rPr>
+          <w:rStyle w:val="selectable"/>
+        </w:rPr>
+        <w:t>, 558, pp.144-158.</w:t>
+      </w:r>
+    </w:p>
+    <w:p>
+      <w:pPr>
+        <w:rPr>
+          <w:b/>
+        </w:rPr>
+      </w:pPr>
+      <w:r>
+        <w:rPr>
+          <w:b/>
+        </w:rPr>
+        <w:t>Lui, W., Strong, N. and Xu, X. (1999). The Profitability of Momentum Investing. Journal of Business Finance &amp; Accounting, 26(9-10), pp.1043-1091.</w:t>
+      </w:r>
+    </w:p>
+    <w:p>
+      <w:pPr>
+        <w:pStyle w:val="Heading3"/>
+        <w:rPr>
+          <w:rStyle w:val="selectable"/>
+        </w:rPr>
+      </w:pPr>
+      <w:r>
+        <w:rPr>
+          <w:rStyle w:val="selectable"/>
+        </w:rPr>
+        <w:t>Neural Network</w:t>
+      </w:r>
+    </w:p>
+    <w:p>
+      <w:pPr>
+        <w:rPr>
+          <w:rStyle w:val="selectable"/>
+        </w:rPr>
+      </w:pPr>
+      <w:r>
+        <w:rPr>
+          <w:rStyle w:val="selectable"/>
+        </w:rPr>
+        <w:t xml:space="preserve">Deeplearning4j. (2018). </w:t>
+      </w:r>
+      <w:r>
+        <w:rPr>
+          <w:rStyle w:val="selectable"/>
+          <w:i/>
+          <w:iCs/>
+        </w:rPr>
+        <w:t>Deeplearning4j: Open-source, Distributed Deep Learning for the JVM</w:t>
+      </w:r>
+      <w:r>
+        <w:rPr>
+          <w:rStyle w:val="selectable"/>
+        </w:rPr>
+        <w:t xml:space="preserve">. [online] Available at: </w:t>
+      </w:r>
+      <w:hyperlink r:id="rId5" w:history="1">
+        <w:r>
+          <w:rPr>
+            <w:rStyle w:val="Hyperlink"/>
+          </w:rPr>
+          <w:t>https://deeplearning4j.org/</w:t>
+        </w:r>
+      </w:hyperlink>
+      <w:r>
+        <w:rPr>
+          <w:rStyle w:val="selectable"/>
+        </w:rPr>
+        <w:t xml:space="preserve"> [Accessed 10 May 2018].</w:t>
+      </w:r>
+      <w:r>
+        <w:t xml:space="preserve"> </w:t>
+      </w:r>
+    </w:p>
+    <w:p>
+      <w:pPr>
+        <w:rPr>
+          <w:rStyle w:val="selectable"/>
+        </w:rPr>
+      </w:pPr>
+      <w:proofErr w:type="spellStart"/>
+      <w:r>
+        <w:rPr>
+          <w:rStyle w:val="selectable"/>
+        </w:rPr>
+        <w:t>Guresen</w:t>
+      </w:r>
+      <w:proofErr w:type="spellEnd"/>
+      <w:r>
+        <w:rPr>
+          <w:rStyle w:val="selectable"/>
+        </w:rPr>
+        <w:t xml:space="preserve">, E., </w:t>
+      </w:r>
+      <w:proofErr w:type="spellStart"/>
+      <w:r>
+        <w:rPr>
+          <w:rStyle w:val="selectable"/>
+        </w:rPr>
+        <w:t>Kayakutlu</w:t>
+      </w:r>
+      <w:proofErr w:type="spellEnd"/>
+      <w:r>
+        <w:rPr>
+          <w:rStyle w:val="selectable"/>
+        </w:rPr>
+        <w:t xml:space="preserve">, G., and </w:t>
+      </w:r>
+      <w:proofErr w:type="spellStart"/>
+      <w:r>
+        <w:rPr>
+          <w:rStyle w:val="selectable"/>
+        </w:rPr>
+        <w:t>Daim</w:t>
+      </w:r>
+      <w:proofErr w:type="spellEnd"/>
+      <w:r>
+        <w:rPr>
+          <w:rStyle w:val="selectable"/>
+        </w:rPr>
+        <w:t xml:space="preserve">, T. (2011). Using artificial neural network models in stock market index prediction. </w:t>
+      </w:r>
+      <w:r>
+        <w:rPr>
+          <w:rStyle w:val="selectable"/>
+          <w:i/>
+          <w:iCs/>
+        </w:rPr>
+        <w:t>Expert Systems with Applications</w:t>
+      </w:r>
+      <w:r>
+        <w:rPr>
+          <w:rStyle w:val="selectable"/>
+        </w:rPr>
+        <w:t>, 38(8), pp.10389-10397.</w:t>
+      </w:r>
+    </w:p>
+    <w:p>
+      <w:pPr>
+        <w:rPr>
+          <w:rStyle w:val="selectable"/>
+          <w:b/>
+        </w:rPr>
+      </w:pPr>
+      <w:proofErr w:type="spellStart"/>
+      <w:r>
+        <w:rPr>
+          <w:rStyle w:val="selectable"/>
+          <w:b/>
+        </w:rPr>
+        <w:t>Persio</w:t>
+      </w:r>
+      <w:proofErr w:type="spellEnd"/>
+      <w:r>
+        <w:rPr>
+          <w:rStyle w:val="selectable"/>
+          <w:b/>
+        </w:rPr>
+        <w:t xml:space="preserve">, L. D. and </w:t>
+      </w:r>
+      <w:proofErr w:type="spellStart"/>
+      <w:r>
+        <w:rPr>
+          <w:rStyle w:val="selectable"/>
+          <w:b/>
+        </w:rPr>
+        <w:t>Honchar</w:t>
+      </w:r>
+      <w:proofErr w:type="spellEnd"/>
+      <w:r>
+        <w:rPr>
+          <w:rStyle w:val="selectable"/>
+          <w:b/>
+        </w:rPr>
+        <w:t>, O. (2016). Artificial Neural Networks architectures for stock price prediction: comparisons and applications.</w:t>
       </w:r>
     </w:p>
     <w:p/>
@@ -1315,6 +1634,50 @@
       <w:szCs w:val="32"/>
     </w:rPr>
   </w:style>
+  <w:style w:type="paragraph" w:styleId="Heading2">
+    <w:name w:val="heading 2"/>
+    <w:basedOn w:val="Normal"/>
+    <w:next w:val="Normal"/>
+    <w:link w:val="Heading2Char"/>
+    <w:uiPriority w:val="9"/>
+    <w:unhideWhenUsed/>
+    <w:qFormat/>
+    <w:rsid w:val="001D733A"/>
+    <w:pPr>
+      <w:keepNext/>
+      <w:keepLines/>
+      <w:spacing w:before="40" w:after="0"/>
+      <w:outlineLvl w:val="1"/>
+    </w:pPr>
+    <w:rPr>
+      <w:rFonts w:asciiTheme="majorHAnsi" w:eastAsiaTheme="majorEastAsia" w:hAnsiTheme="majorHAnsi" w:cstheme="majorBidi"/>
+      <w:color w:val="2F5496" w:themeColor="accent1" w:themeShade="BF"/>
+      <w:sz w:val="26"/>
+      <w:szCs w:val="26"/>
+    </w:rPr>
+  </w:style>
+  <w:style w:type="paragraph" w:styleId="Heading3">
+    <w:name w:val="heading 3"/>
+    <w:basedOn w:val="Normal"/>
+    <w:next w:val="Normal"/>
+    <w:link w:val="Heading3Char"/>
+    <w:uiPriority w:val="9"/>
+    <w:unhideWhenUsed/>
+    <w:qFormat/>
+    <w:rsid w:val="001D733A"/>
+    <w:pPr>
+      <w:keepNext/>
+      <w:keepLines/>
+      <w:spacing w:before="40" w:after="0"/>
+      <w:outlineLvl w:val="2"/>
+    </w:pPr>
+    <w:rPr>
+      <w:rFonts w:asciiTheme="majorHAnsi" w:eastAsiaTheme="majorEastAsia" w:hAnsiTheme="majorHAnsi" w:cstheme="majorBidi"/>
+      <w:color w:val="1F3763" w:themeColor="accent1" w:themeShade="7F"/>
+      <w:sz w:val="24"/>
+      <w:szCs w:val="24"/>
+    </w:rPr>
+  </w:style>
   <w:style w:type="character" w:default="1" w:styleId="DefaultParagraphFont">
     <w:name w:val="Default Paragraph Font"/>
     <w:uiPriority w:val="1"/>
@@ -1364,6 +1727,48 @@
       <w:color w:val="2F5496" w:themeColor="accent1" w:themeShade="BF"/>
       <w:sz w:val="32"/>
       <w:szCs w:val="32"/>
+    </w:rPr>
+  </w:style>
+  <w:style w:type="character" w:customStyle="1" w:styleId="selectable">
+    <w:name w:val="selectable"/>
+    <w:basedOn w:val="DefaultParagraphFont"/>
+    <w:rsid w:val="001D733A"/>
+  </w:style>
+  <w:style w:type="character" w:customStyle="1" w:styleId="Heading2Char">
+    <w:name w:val="Heading 2 Char"/>
+    <w:basedOn w:val="DefaultParagraphFont"/>
+    <w:link w:val="Heading2"/>
+    <w:uiPriority w:val="9"/>
+    <w:rsid w:val="001D733A"/>
+    <w:rPr>
+      <w:rFonts w:asciiTheme="majorHAnsi" w:eastAsiaTheme="majorEastAsia" w:hAnsiTheme="majorHAnsi" w:cstheme="majorBidi"/>
+      <w:color w:val="2F5496" w:themeColor="accent1" w:themeShade="BF"/>
+      <w:sz w:val="26"/>
+      <w:szCs w:val="26"/>
+    </w:rPr>
+  </w:style>
+  <w:style w:type="character" w:customStyle="1" w:styleId="Heading3Char">
+    <w:name w:val="Heading 3 Char"/>
+    <w:basedOn w:val="DefaultParagraphFont"/>
+    <w:link w:val="Heading3"/>
+    <w:uiPriority w:val="9"/>
+    <w:rsid w:val="001D733A"/>
+    <w:rPr>
+      <w:rFonts w:asciiTheme="majorHAnsi" w:eastAsiaTheme="majorEastAsia" w:hAnsiTheme="majorHAnsi" w:cstheme="majorBidi"/>
+      <w:color w:val="1F3763" w:themeColor="accent1" w:themeShade="7F"/>
+      <w:sz w:val="24"/>
+      <w:szCs w:val="24"/>
+    </w:rPr>
+  </w:style>
+  <w:style w:type="character" w:styleId="Hyperlink">
+    <w:name w:val="Hyperlink"/>
+    <w:basedOn w:val="DefaultParagraphFont"/>
+    <w:uiPriority w:val="99"/>
+    <w:unhideWhenUsed/>
+    <w:rsid w:val="003C3223"/>
+    <w:rPr>
+      <w:color w:val="BF8F00" w:themeColor="accent4" w:themeShade="BF"/>
+      <w:u w:val="single"/>
     </w:rPr>
   </w:style>
 </w:styles>

</xml_diff>

<commit_message>
Report uploaded. Just viva to go.
</commit_message>
<xml_diff>
--- a/10503639 Final Project Viva Plan.docx
+++ b/10503639 Final Project Viva Plan.docx
@@ -19,7 +19,13 @@
         </w:numPr>
       </w:pPr>
       <w:r>
-        <w:t>Introduce project:</w:t>
+        <w:t>Introduc</w:t>
+      </w:r>
+      <w:r>
+        <w:t>tion</w:t>
+      </w:r>
+      <w:r>
+        <w:t>:</w:t>
       </w:r>
     </w:p>
     <w:p>
@@ -204,6 +210,20 @@
       <w:r>
         <w:t>Sell when more expensive.</w:t>
       </w:r>
+    </w:p>
+    <w:p>
+      <w:pPr>
+        <w:pStyle w:val="ListParagraph"/>
+        <w:numPr>
+          <w:ilvl w:val="1"/>
+          <w:numId w:val="3"/>
+        </w:numPr>
+      </w:pPr>
+      <w:r>
+        <w:t>Gathering data</w:t>
+      </w:r>
+      <w:bookmarkStart w:id="0" w:name="_GoBack"/>
+      <w:bookmarkEnd w:id="0"/>
     </w:p>
     <w:p>
       <w:pPr>
@@ -571,7 +591,6 @@
         <w:pStyle w:val="Heading1"/>
       </w:pPr>
       <w:r>
-        <w:lastRenderedPageBreak/>
         <w:t>Preparation</w:t>
       </w:r>
     </w:p>
@@ -611,10 +630,7 @@
         <w:t>Pull and test latest version on laptop</w:t>
       </w:r>
     </w:p>
-    <w:p>
-      <w:bookmarkStart w:id="0" w:name="_GoBack"/>
-      <w:bookmarkEnd w:id="0"/>
-    </w:p>
+    <w:p/>
     <w:p/>
     <w:p>
       <w:pPr>

</xml_diff>